<commit_message>
arquivo apresentação final InsightLab
</commit_message>
<xml_diff>
--- a/documentacao/ApresentacaoFinalInsightLab.docx
+++ b/documentacao/ApresentacaoFinalInsightLab.docx
@@ -4,6 +4,7 @@
   <w:body>
     <w:p>
       <w:pPr>
+        <w:jc w:val="both"/>
         <w:rPr>
           <w:b/>
           <w:bCs/>
@@ -18,6 +19,9 @@
       </w:r>
     </w:p>
     <w:p>
+      <w:pPr>
+        <w:jc w:val="both"/>
+      </w:pPr>
       <w:r>
         <w:t>Você sabia que 60% dos bares e restaurantes fecham as portas nos primeiros dois anos de operação?</w:t>
       </w:r>
@@ -27,11 +31,17 @@
       </w:r>
     </w:p>
     <w:p>
+      <w:pPr>
+        <w:jc w:val="both"/>
+      </w:pPr>
       <w:r>
         <w:t>Imagine um restaurante que perde dinheiro diariamente por desperdício no estoque, preços mal ajustados ou promoções que não atraem clientes. Agora, imagine o mesmo restaurante transformando esses problemas em oportunidades: reduzindo desperdícios, aumentando o faturamento e fidelizando clientes com estratégias baseadas em análises precisas.</w:t>
       </w:r>
     </w:p>
     <w:p>
+      <w:pPr>
+        <w:jc w:val="both"/>
+      </w:pPr>
       <w:r>
         <w:t>É exatamente essa transformação que a InsightLab Consultoria oferece. Nossa missão é ajudar bares e restaurantes a prosperarem, transformando dados em resultados concretos.</w:t>
       </w:r>
@@ -245,17 +255,25 @@
           <w:bCs/>
         </w:rPr>
       </w:pPr>
-      <w:r>
-        <w:rPr>
-          <w:b/>
-          <w:bCs/>
-        </w:rPr>
+    </w:p>
+    <w:p>
+      <w:pPr>
+        <w:rPr>
+          <w:b/>
+          <w:bCs/>
+        </w:rPr>
+      </w:pPr>
+      <w:r>
+        <w:rPr>
+          <w:b/>
+          <w:bCs/>
+        </w:rPr>
+        <w:lastRenderedPageBreak/>
         <w:t>Por Que o Problema Merece Atenção</w:t>
       </w:r>
     </w:p>
     <w:p>
       <w:r>
-        <w:lastRenderedPageBreak/>
         <w:t>O setor de bares e restaurantes é conhecido por operar com margens de lucro estreitas, tornando essencial otimizar cada etapa do processo para garantir a sustentabilidade do negócio. A aplicação de ferramentas de análise de dados e inteligência operacional pode transformar esse cenário, ajudando empresas a:</w:t>
       </w:r>
     </w:p>
@@ -484,7 +502,761 @@
     </w:p>
     <w:p>
       <w:r>
+        <w:lastRenderedPageBreak/>
         <w:pict w14:anchorId="08580DE4">
+          <v:rect id="_x0000_i1025" style="width:0;height:1.5pt" o:hralign="center" o:hrstd="t" o:hr="t" fillcolor="#a0a0a0" stroked="f"/>
+        </w:pict>
+      </w:r>
+    </w:p>
+    <w:p>
+      <w:pPr>
+        <w:rPr>
+          <w:b/>
+          <w:bCs/>
+        </w:rPr>
+      </w:pPr>
+      <w:r>
+        <w:rPr>
+          <w:b/>
+          <w:bCs/>
+        </w:rPr>
+        <w:t>Por Que Nossa Solução é a Melhor Opção?</w:t>
+      </w:r>
+    </w:p>
+    <w:p>
+      <w:pPr>
+        <w:numPr>
+          <w:ilvl w:val="0"/>
+          <w:numId w:val="7"/>
+        </w:numPr>
+      </w:pPr>
+      <w:r>
+        <w:rPr>
+          <w:b/>
+          <w:bCs/>
+        </w:rPr>
+        <w:t>Especialização no Segmento</w:t>
+      </w:r>
+      <w:r>
+        <w:t>: Diferente de consultorias genéricas, focamos exclusivamente em bares e restaurantes, entendendo as particularidades e desafios desse setor.</w:t>
+      </w:r>
+    </w:p>
+    <w:p>
+      <w:pPr>
+        <w:numPr>
+          <w:ilvl w:val="0"/>
+          <w:numId w:val="7"/>
+        </w:numPr>
+      </w:pPr>
+      <w:r>
+        <w:rPr>
+          <w:b/>
+          <w:bCs/>
+        </w:rPr>
+        <w:t>Acessibilidade e Praticidade</w:t>
+      </w:r>
+      <w:r>
+        <w:t>: Desenvolvemos relatórios fáceis de interpretar, permitindo que mesmo gestores sem experiência em análise de dados utilizem os insights com eficiência.</w:t>
+      </w:r>
+    </w:p>
+    <w:p>
+      <w:pPr>
+        <w:numPr>
+          <w:ilvl w:val="0"/>
+          <w:numId w:val="7"/>
+        </w:numPr>
+      </w:pPr>
+      <w:r>
+        <w:rPr>
+          <w:b/>
+          <w:bCs/>
+        </w:rPr>
+        <w:t>Personalização</w:t>
+      </w:r>
+      <w:r>
+        <w:t>: Todas as análises e estratégias são adaptadas à realidade de cada cliente, levando em conta o porte, público-alvo e localização do estabelecimento.</w:t>
+      </w:r>
+    </w:p>
+    <w:p>
+      <w:pPr>
+        <w:numPr>
+          <w:ilvl w:val="0"/>
+          <w:numId w:val="7"/>
+        </w:numPr>
+      </w:pPr>
+      <w:r>
+        <w:rPr>
+          <w:b/>
+          <w:bCs/>
+        </w:rPr>
+        <w:t>Resultados Comprovados</w:t>
+      </w:r>
+      <w:r>
+        <w:t>: Nossa abordagem orientada por dados permite identificar oportunidades claras de aumento de lucro e redução de custos.</w:t>
+      </w:r>
+    </w:p>
+    <w:p>
+      <w:pPr>
+        <w:numPr>
+          <w:ilvl w:val="0"/>
+          <w:numId w:val="7"/>
+        </w:numPr>
+      </w:pPr>
+      <w:r>
+        <w:rPr>
+          <w:b/>
+          <w:bCs/>
+        </w:rPr>
+        <w:t>Visão de Longo Prazo</w:t>
+      </w:r>
+      <w:r>
+        <w:t>: Além de resolver problemas imediatos, ajudamos a criar uma base sólida para o crescimento sustentável do negócio.</w:t>
+      </w:r>
+    </w:p>
+    <w:p>
+      <w:pPr>
+        <w:rPr>
+          <w:b/>
+          <w:bCs/>
+        </w:rPr>
+      </w:pPr>
+      <w:r>
+        <w:rPr>
+          <w:b/>
+          <w:bCs/>
+        </w:rPr>
+        <w:t>Valor Adicionado</w:t>
+      </w:r>
+    </w:p>
+    <w:p>
+      <w:r>
+        <w:t>Com a InsightLab Consultoria, os gestores ganham a confiança necessária para tomar decisões embasadas, otimizando recursos, melhorando a experiência do cliente e se destacando no mercado competitivo. Nossa solução não é apenas um serviço, mas um parceiro estratégico para o sucesso.</w:t>
+      </w:r>
+    </w:p>
+    <w:p/>
+    <w:p>
+      <w:pPr>
+        <w:rPr>
+          <w:b/>
+          <w:bCs/>
+        </w:rPr>
+      </w:pPr>
+      <w:r>
+        <w:rPr>
+          <w:b/>
+          <w:bCs/>
+        </w:rPr>
+        <w:t>Oportunidades de Crescimento</w:t>
+      </w:r>
+    </w:p>
+    <w:p>
+      <w:pPr>
+        <w:numPr>
+          <w:ilvl w:val="0"/>
+          <w:numId w:val="8"/>
+        </w:numPr>
+      </w:pPr>
+      <w:r>
+        <w:rPr>
+          <w:b/>
+          <w:bCs/>
+        </w:rPr>
+        <w:t>Digitalização do Setor</w:t>
+      </w:r>
+      <w:r>
+        <w:br/>
+        <w:t>Apesar do crescimento do uso de tecnologia, muitos bares e restaurantes ainda dependem de métodos manuais ou sistemas básicos de gestão. O avanço da digitalização no setor cria uma demanda natural por serviços que transformem dados em estratégias.</w:t>
+      </w:r>
+    </w:p>
+    <w:p>
+      <w:pPr>
+        <w:numPr>
+          <w:ilvl w:val="0"/>
+          <w:numId w:val="8"/>
+        </w:numPr>
+      </w:pPr>
+      <w:r>
+        <w:rPr>
+          <w:b/>
+          <w:bCs/>
+        </w:rPr>
+        <w:t>Expansão do Modelo de Delivery</w:t>
+      </w:r>
+      <w:r>
+        <w:br/>
+        <w:t>O delivery cresceu exponencialmente, exigindo análises detalhadas de custos, logística e comportamento do consumidor. Nossa solução atende diretamente essa necessidade.</w:t>
+      </w:r>
+    </w:p>
+    <w:p>
+      <w:pPr>
+        <w:numPr>
+          <w:ilvl w:val="0"/>
+          <w:numId w:val="8"/>
+        </w:numPr>
+      </w:pPr>
+      <w:r>
+        <w:rPr>
+          <w:b/>
+          <w:bCs/>
+        </w:rPr>
+        <w:t>Mudança no Comportamento do Consumidor</w:t>
+      </w:r>
+      <w:r>
+        <w:br/>
+        <w:t>O cliente moderno valoriza personalização e qualidade. Ao oferecer insights baseados em dados, ajudamos estabelecimentos a entender e atender melhor suas demandas.</w:t>
+      </w:r>
+    </w:p>
+    <w:p>
+      <w:pPr>
+        <w:numPr>
+          <w:ilvl w:val="0"/>
+          <w:numId w:val="8"/>
+        </w:numPr>
+      </w:pPr>
+      <w:r>
+        <w:rPr>
+          <w:b/>
+          <w:bCs/>
+        </w:rPr>
+        <w:t>Sustentabilidade e Redução de Desperdício</w:t>
+      </w:r>
+      <w:r>
+        <w:br/>
+        <w:t>A crescente preocupação com desperdício e práticas sustentáveis gera demanda por soluções que melhorem a eficiência operacional, algo que nossas análises podem proporcionar.</w:t>
+      </w:r>
+    </w:p>
+    <w:p/>
+    <w:p>
+      <w:r>
+        <w:pict w14:anchorId="4E687FA4">
+          <v:rect id="_x0000_i1026" style="width:0;height:1.5pt" o:hralign="center" o:hrstd="t" o:hr="t" fillcolor="#a0a0a0" stroked="f"/>
+        </w:pict>
+      </w:r>
+    </w:p>
+    <w:p>
+      <w:pPr>
+        <w:rPr>
+          <w:b/>
+          <w:bCs/>
+        </w:rPr>
+      </w:pPr>
+    </w:p>
+    <w:p>
+      <w:pPr>
+        <w:rPr>
+          <w:b/>
+          <w:bCs/>
+        </w:rPr>
+      </w:pPr>
+      <w:r>
+        <w:rPr>
+          <w:b/>
+          <w:bCs/>
+        </w:rPr>
+        <w:t>Oportunidades de Crescimento</w:t>
+      </w:r>
+    </w:p>
+    <w:p>
+      <w:pPr>
+        <w:numPr>
+          <w:ilvl w:val="0"/>
+          <w:numId w:val="10"/>
+        </w:numPr>
+      </w:pPr>
+      <w:r>
+        <w:rPr>
+          <w:b/>
+          <w:bCs/>
+        </w:rPr>
+        <w:t>Digitalização do Setor</w:t>
+      </w:r>
+      <w:r>
+        <w:br/>
+        <w:t>Apesar do crescimento do uso de tecnologia, muitos bares e restaurantes ainda dependem de métodos manuais ou sistemas básicos de gestão. O avanço da digitalização no setor cria uma demanda natural por serviços que transformem dados em estratégias.</w:t>
+      </w:r>
+    </w:p>
+    <w:p>
+      <w:pPr>
+        <w:numPr>
+          <w:ilvl w:val="0"/>
+          <w:numId w:val="10"/>
+        </w:numPr>
+      </w:pPr>
+      <w:r>
+        <w:rPr>
+          <w:b/>
+          <w:bCs/>
+        </w:rPr>
+        <w:t>Expansão do Modelo de Delivery</w:t>
+      </w:r>
+      <w:r>
+        <w:br/>
+        <w:t>O delivery cresceu exponencialmente, exigindo análises detalhadas de custos, logística e comportamento do consumidor. Nossa solução atende diretamente essa necessidade.</w:t>
+      </w:r>
+    </w:p>
+    <w:p>
+      <w:pPr>
+        <w:numPr>
+          <w:ilvl w:val="0"/>
+          <w:numId w:val="10"/>
+        </w:numPr>
+      </w:pPr>
+      <w:r>
+        <w:rPr>
+          <w:b/>
+          <w:bCs/>
+        </w:rPr>
+        <w:t>Mudança no Comportamento do Consumidor</w:t>
+      </w:r>
+      <w:r>
+        <w:br/>
+        <w:t>O cliente moderno valoriza personalização e qualidade. Ao oferecer insights baseados em dados, ajudamos estabelecimentos a entender e atender melhor suas demandas.</w:t>
+      </w:r>
+    </w:p>
+    <w:p>
+      <w:pPr>
+        <w:numPr>
+          <w:ilvl w:val="0"/>
+          <w:numId w:val="10"/>
+        </w:numPr>
+      </w:pPr>
+      <w:r>
+        <w:rPr>
+          <w:b/>
+          <w:bCs/>
+        </w:rPr>
+        <w:t>Sustentabilidade e Redução de Desperdício</w:t>
+      </w:r>
+      <w:r>
+        <w:br/>
+        <w:t>A crescente preocupação com desperdício e práticas sustentáveis gera demanda por soluções que melhorem a eficiência operacional, algo que nossas análises podem proporcionar.</w:t>
+      </w:r>
+    </w:p>
+    <w:p>
+      <w:r>
+        <w:pict w14:anchorId="19F5A4A7">
+          <v:rect id="_x0000_i1027" style="width:0;height:1.5pt" o:hralign="center" o:hrstd="t" o:hr="t" fillcolor="#a0a0a0" stroked="f"/>
+        </w:pict>
+      </w:r>
+    </w:p>
+    <w:p>
+      <w:pPr>
+        <w:rPr>
+          <w:b/>
+          <w:bCs/>
+        </w:rPr>
+      </w:pPr>
+      <w:r>
+        <w:rPr>
+          <w:b/>
+          <w:bCs/>
+        </w:rPr>
+        <w:t>Potencial de Mercado</w:t>
+      </w:r>
+    </w:p>
+    <w:p>
+      <w:r>
+        <w:t xml:space="preserve">Com mais de </w:t>
+      </w:r>
+      <w:r>
+        <w:rPr>
+          <w:b/>
+          <w:bCs/>
+        </w:rPr>
+        <w:t>1 milhão de bares e restaurantes no Brasil</w:t>
+      </w:r>
+      <w:r>
+        <w:t>, mesmo atendendo uma fração pequena desse mercado, há um grande potencial de crescimento. Estimativas conservadoras apontam que 15% a 20% desses estabelecimentos buscariam serviços especializados de consultoria em dados nos próximos anos, à medida que a digitalização avança.</w:t>
+      </w:r>
+    </w:p>
+    <w:p>
+      <w:pPr>
+        <w:rPr>
+          <w:b/>
+          <w:bCs/>
+        </w:rPr>
+      </w:pPr>
+      <w:r>
+        <w:rPr>
+          <w:b/>
+          <w:bCs/>
+        </w:rPr>
+        <w:t>Projeções de Crescimento:</w:t>
+      </w:r>
+    </w:p>
+    <w:p>
+      <w:pPr>
+        <w:numPr>
+          <w:ilvl w:val="0"/>
+          <w:numId w:val="11"/>
+        </w:numPr>
+      </w:pPr>
+      <w:r>
+        <w:rPr>
+          <w:b/>
+          <w:bCs/>
+        </w:rPr>
+        <w:t>Curtíssimo prazo (1 ano)</w:t>
+      </w:r>
+      <w:r>
+        <w:t>: Foco em estabelecimentos locais e regionais, captando de 5% a 10% do mercado-alvo na área de atuação inicial.</w:t>
+      </w:r>
+    </w:p>
+    <w:p>
+      <w:pPr>
+        <w:numPr>
+          <w:ilvl w:val="0"/>
+          <w:numId w:val="11"/>
+        </w:numPr>
+      </w:pPr>
+      <w:r>
+        <w:rPr>
+          <w:b/>
+          <w:bCs/>
+        </w:rPr>
+        <w:t>Médio prazo (3 a 5 anos)</w:t>
+      </w:r>
+      <w:r>
+        <w:t>: Expansão para outras regiões, atendendo uma base maior e ampliando os serviços para modelos de assinatura contínua.</w:t>
+      </w:r>
+    </w:p>
+    <w:p>
+      <w:pPr>
+        <w:numPr>
+          <w:ilvl w:val="0"/>
+          <w:numId w:val="11"/>
+        </w:numPr>
+      </w:pPr>
+      <w:r>
+        <w:rPr>
+          <w:b/>
+          <w:bCs/>
+        </w:rPr>
+        <w:t>Longo prazo (5+ anos)</w:t>
+      </w:r>
+      <w:r>
+        <w:t>: Parcerias com plataformas de gestão e ERP para integrar nossos serviços diretamente aos sistemas que os restaurantes já utilizam.</w:t>
+      </w:r>
+    </w:p>
+    <w:p/>
+    <w:p>
+      <w:pPr>
+        <w:rPr>
+          <w:b/>
+          <w:bCs/>
+        </w:rPr>
+      </w:pPr>
+      <w:r>
+        <w:rPr>
+          <w:b/>
+          <w:bCs/>
+        </w:rPr>
+        <w:t>Diferencial Competitivo</w:t>
+      </w:r>
+    </w:p>
+    <w:p>
+      <w:pPr>
+        <w:rPr>
+          <w:b/>
+          <w:bCs/>
+        </w:rPr>
+      </w:pPr>
+      <w:r>
+        <w:rPr>
+          <w:b/>
+          <w:bCs/>
+        </w:rPr>
+        <w:t>1. Foco Exclusivo no Segmento de Bares e Restaurantes</w:t>
+      </w:r>
+    </w:p>
+    <w:p>
+      <w:pPr>
+        <w:numPr>
+          <w:ilvl w:val="0"/>
+          <w:numId w:val="12"/>
+        </w:numPr>
+      </w:pPr>
+      <w:r>
+        <w:t>Enquanto outras consultorias atendem múltiplos setores, nossa especialização permite entender profundamente os desafios específicos do setor.</w:t>
+      </w:r>
+    </w:p>
+    <w:p>
+      <w:pPr>
+        <w:numPr>
+          <w:ilvl w:val="0"/>
+          <w:numId w:val="12"/>
+        </w:numPr>
+      </w:pPr>
+      <w:r>
+        <w:t>Desenvolvemos análises e estratégias sob medida para a realidade de bares e restaurantes, como sazonalidade, desperdício e mix de produtos.</w:t>
+      </w:r>
+    </w:p>
+    <w:p>
+      <w:pPr>
+        <w:rPr>
+          <w:b/>
+          <w:bCs/>
+        </w:rPr>
+      </w:pPr>
+      <w:r>
+        <w:rPr>
+          <w:b/>
+          <w:bCs/>
+        </w:rPr>
+        <w:lastRenderedPageBreak/>
+        <w:t>Diferencial: Uma abordagem mais assertiva e prática, com soluções diretamente aplicáveis ao dia a dia dos negócios.</w:t>
+      </w:r>
+    </w:p>
+    <w:p>
+      <w:pPr>
+        <w:rPr>
+          <w:b/>
+          <w:bCs/>
+        </w:rPr>
+      </w:pPr>
+      <w:r>
+        <w:rPr>
+          <w:b/>
+          <w:bCs/>
+        </w:rPr>
+        <w:pict w14:anchorId="4C196E8C">
+          <v:rect id="_x0000_i1028" style="width:0;height:1.5pt" o:hralign="center" o:hrstd="t" o:hr="t" fillcolor="#a0a0a0" stroked="f"/>
+        </w:pict>
+      </w:r>
+    </w:p>
+    <w:p>
+      <w:pPr>
+        <w:rPr>
+          <w:b/>
+          <w:bCs/>
+        </w:rPr>
+      </w:pPr>
+      <w:r>
+        <w:rPr>
+          <w:b/>
+          <w:bCs/>
+        </w:rPr>
+        <w:t>2. Simplicidade e Acessibilidade</w:t>
+      </w:r>
+    </w:p>
+    <w:p>
+      <w:pPr>
+        <w:numPr>
+          <w:ilvl w:val="0"/>
+          <w:numId w:val="13"/>
+        </w:numPr>
+      </w:pPr>
+      <w:r>
+        <w:t>Desenvolvemos relatórios claros e intuitivos, que podem ser utilizados mesmo por gestores sem formação em análise de dados.</w:t>
+      </w:r>
+    </w:p>
+    <w:p>
+      <w:pPr>
+        <w:numPr>
+          <w:ilvl w:val="0"/>
+          <w:numId w:val="13"/>
+        </w:numPr>
+      </w:pPr>
+      <w:r>
+        <w:t>Custos competitivos e pacotes personalizados tornam nosso serviço acessível para pequenos e médios estabelecimentos, um público frequentemente negligenciado por grandes consultorias.</w:t>
+      </w:r>
+    </w:p>
+    <w:p>
+      <w:pPr>
+        <w:rPr>
+          <w:b/>
+          <w:bCs/>
+        </w:rPr>
+      </w:pPr>
+      <w:r>
+        <w:rPr>
+          <w:b/>
+          <w:bCs/>
+        </w:rPr>
+        <w:t>Diferencial: Democratizamos o acesso a ferramentas de inteligência, possibilitando que qualquer gestor transforme dados em decisões estratégicas.</w:t>
+      </w:r>
+    </w:p>
+    <w:p>
+      <w:pPr>
+        <w:rPr>
+          <w:b/>
+          <w:bCs/>
+        </w:rPr>
+      </w:pPr>
+      <w:r>
+        <w:rPr>
+          <w:b/>
+          <w:bCs/>
+        </w:rPr>
+        <w:pict w14:anchorId="06B2CFA6">
+          <v:rect id="_x0000_i1029" style="width:0;height:1.5pt" o:hralign="center" o:hrstd="t" o:hr="t" fillcolor="#a0a0a0" stroked="f"/>
+        </w:pict>
+      </w:r>
+    </w:p>
+    <w:p>
+      <w:pPr>
+        <w:rPr>
+          <w:b/>
+          <w:bCs/>
+        </w:rPr>
+      </w:pPr>
+      <w:r>
+        <w:rPr>
+          <w:b/>
+          <w:bCs/>
+        </w:rPr>
+        <w:t>3. Uso de Tecnologia e Análise Avançada</w:t>
+      </w:r>
+    </w:p>
+    <w:p>
+      <w:pPr>
+        <w:numPr>
+          <w:ilvl w:val="0"/>
+          <w:numId w:val="14"/>
+        </w:numPr>
+      </w:pPr>
+      <w:r>
+        <w:t>Integramos tecnologias modernas, como:</w:t>
+      </w:r>
+    </w:p>
+    <w:p>
+      <w:pPr>
+        <w:numPr>
+          <w:ilvl w:val="1"/>
+          <w:numId w:val="18"/>
+        </w:numPr>
+      </w:pPr>
+      <w:r>
+        <w:t>Painéis de Business Intelligence (BI) interativos e dinâmicos.</w:t>
+      </w:r>
+    </w:p>
+    <w:p>
+      <w:pPr>
+        <w:numPr>
+          <w:ilvl w:val="1"/>
+          <w:numId w:val="18"/>
+        </w:numPr>
+      </w:pPr>
+      <w:r>
+        <w:t>Modelos preditivos baseados em machine learning para estimar demanda e otimizar estoques.</w:t>
+      </w:r>
+    </w:p>
+    <w:p>
+      <w:pPr>
+        <w:numPr>
+          <w:ilvl w:val="1"/>
+          <w:numId w:val="18"/>
+        </w:numPr>
+      </w:pPr>
+      <w:r>
+        <w:t>Integração de dados automatizada com sistemas de gestão (</w:t>
+      </w:r>
+      <w:proofErr w:type="spellStart"/>
+      <w:r>
+        <w:t>ERPs</w:t>
+      </w:r>
+      <w:proofErr w:type="spellEnd"/>
+      <w:r>
+        <w:t>) e plataformas de delivery.</w:t>
+      </w:r>
+    </w:p>
+    <w:p>
+      <w:pPr>
+        <w:rPr>
+          <w:b/>
+          <w:bCs/>
+        </w:rPr>
+      </w:pPr>
+      <w:r>
+        <w:rPr>
+          <w:b/>
+          <w:bCs/>
+        </w:rPr>
+        <w:t>Diferencial: Aliamos inovação tecnológica com praticidade, garantindo insights rápidos e precisos.</w:t>
+      </w:r>
+    </w:p>
+    <w:p>
+      <w:pPr>
+        <w:rPr>
+          <w:b/>
+          <w:bCs/>
+        </w:rPr>
+      </w:pPr>
+      <w:r>
+        <w:rPr>
+          <w:b/>
+          <w:bCs/>
+        </w:rPr>
+        <w:pict w14:anchorId="14D4BE2B">
+          <v:rect id="_x0000_i1030" style="width:0;height:1.5pt" o:hralign="center" o:hrstd="t" o:hr="t" fillcolor="#a0a0a0" stroked="f"/>
+        </w:pict>
+      </w:r>
+    </w:p>
+    <w:p>
+      <w:pPr>
+        <w:rPr>
+          <w:b/>
+          <w:bCs/>
+        </w:rPr>
+      </w:pPr>
+      <w:r>
+        <w:rPr>
+          <w:b/>
+          <w:bCs/>
+        </w:rPr>
+        <w:t>4. Atendimento Personalizado e Consultivo</w:t>
+      </w:r>
+    </w:p>
+    <w:p>
+      <w:pPr>
+        <w:numPr>
+          <w:ilvl w:val="0"/>
+          <w:numId w:val="15"/>
+        </w:numPr>
+      </w:pPr>
+      <w:r>
+        <w:t>Nossa equipe não entrega apenas relatórios, mas trabalha lado a lado com os clientes para interpretar os dados e implementar melhorias.</w:t>
+      </w:r>
+    </w:p>
+    <w:p>
+      <w:pPr>
+        <w:numPr>
+          <w:ilvl w:val="0"/>
+          <w:numId w:val="15"/>
+        </w:numPr>
+      </w:pPr>
+      <w:r>
+        <w:t>Incluímos sessões de acompanhamento e treinamento para capacitar equipes, garantindo resultados reais e duradouros.</w:t>
+      </w:r>
+    </w:p>
+    <w:p>
+      <w:pPr>
+        <w:rPr>
+          <w:b/>
+          <w:bCs/>
+        </w:rPr>
+      </w:pPr>
+      <w:r>
+        <w:rPr>
+          <w:b/>
+          <w:bCs/>
+        </w:rPr>
+        <w:t>Diferencial: Oferecemos suporte contínuo, construindo um relacionamento de parceria com cada cliente.</w:t>
+      </w:r>
+    </w:p>
+    <w:p>
+      <w:pPr>
+        <w:rPr>
+          <w:b/>
+          <w:bCs/>
+        </w:rPr>
+      </w:pPr>
+      <w:r>
+        <w:rPr>
+          <w:b/>
+          <w:bCs/>
+        </w:rPr>
+        <w:pict w14:anchorId="40902733">
           <v:rect id="_x0000_i1031" style="width:0;height:1.5pt" o:hralign="center" o:hrstd="t" o:hr="t" fillcolor="#a0a0a0" stroked="f"/>
         </w:pict>
       </w:r>
@@ -501,761 +1273,6 @@
           <w:b/>
           <w:bCs/>
         </w:rPr>
-        <w:lastRenderedPageBreak/>
-        <w:t>Por Que Nossa Solução é a Melhor Opção?</w:t>
-      </w:r>
-    </w:p>
-    <w:p>
-      <w:pPr>
-        <w:numPr>
-          <w:ilvl w:val="0"/>
-          <w:numId w:val="7"/>
-        </w:numPr>
-      </w:pPr>
-      <w:r>
-        <w:rPr>
-          <w:b/>
-          <w:bCs/>
-        </w:rPr>
-        <w:t>Especialização no Segmento</w:t>
-      </w:r>
-      <w:r>
-        <w:t>: Diferente de consultorias genéricas, focamos exclusivamente em bares e restaurantes, entendendo as particularidades e desafios desse setor.</w:t>
-      </w:r>
-    </w:p>
-    <w:p>
-      <w:pPr>
-        <w:numPr>
-          <w:ilvl w:val="0"/>
-          <w:numId w:val="7"/>
-        </w:numPr>
-      </w:pPr>
-      <w:r>
-        <w:rPr>
-          <w:b/>
-          <w:bCs/>
-        </w:rPr>
-        <w:t>Acessibilidade e Praticidade</w:t>
-      </w:r>
-      <w:r>
-        <w:t>: Desenvolvemos relatórios fáceis de interpretar, permitindo que mesmo gestores sem experiência em análise de dados utilizem os insights com eficiência.</w:t>
-      </w:r>
-    </w:p>
-    <w:p>
-      <w:pPr>
-        <w:numPr>
-          <w:ilvl w:val="0"/>
-          <w:numId w:val="7"/>
-        </w:numPr>
-      </w:pPr>
-      <w:r>
-        <w:rPr>
-          <w:b/>
-          <w:bCs/>
-        </w:rPr>
-        <w:t>Personalização</w:t>
-      </w:r>
-      <w:r>
-        <w:t>: Todas as análises e estratégias são adaptadas à realidade de cada cliente, levando em conta o porte, público-alvo e localização do estabelecimento.</w:t>
-      </w:r>
-    </w:p>
-    <w:p>
-      <w:pPr>
-        <w:numPr>
-          <w:ilvl w:val="0"/>
-          <w:numId w:val="7"/>
-        </w:numPr>
-      </w:pPr>
-      <w:r>
-        <w:rPr>
-          <w:b/>
-          <w:bCs/>
-        </w:rPr>
-        <w:t>Resultados Comprovados</w:t>
-      </w:r>
-      <w:r>
-        <w:t>: Nossa abordagem orientada por dados permite identificar oportunidades claras de aumento de lucro e redução de custos.</w:t>
-      </w:r>
-    </w:p>
-    <w:p>
-      <w:pPr>
-        <w:numPr>
-          <w:ilvl w:val="0"/>
-          <w:numId w:val="7"/>
-        </w:numPr>
-      </w:pPr>
-      <w:r>
-        <w:rPr>
-          <w:b/>
-          <w:bCs/>
-        </w:rPr>
-        <w:t>Visão de Longo Prazo</w:t>
-      </w:r>
-      <w:r>
-        <w:t>: Além de resolver problemas imediatos, ajudamos a criar uma base sólida para o crescimento sustentável do negócio.</w:t>
-      </w:r>
-    </w:p>
-    <w:p>
-      <w:pPr>
-        <w:rPr>
-          <w:b/>
-          <w:bCs/>
-        </w:rPr>
-      </w:pPr>
-      <w:r>
-        <w:rPr>
-          <w:b/>
-          <w:bCs/>
-        </w:rPr>
-        <w:t>Valor Adicionado</w:t>
-      </w:r>
-    </w:p>
-    <w:p>
-      <w:r>
-        <w:t>Com a InsightLab Consultoria, os gestores ganham a confiança necessária para tomar decisões embasadas, otimizando recursos, melhorando a experiência do cliente e se destacando no mercado competitivo. Nossa solução não é apenas um serviço, mas um parceiro estratégico para o sucesso.</w:t>
-      </w:r>
-    </w:p>
-    <w:p/>
-    <w:p>
-      <w:pPr>
-        <w:rPr>
-          <w:b/>
-          <w:bCs/>
-        </w:rPr>
-      </w:pPr>
-      <w:r>
-        <w:rPr>
-          <w:b/>
-          <w:bCs/>
-        </w:rPr>
-        <w:t>Oportunidades de Crescimento</w:t>
-      </w:r>
-    </w:p>
-    <w:p>
-      <w:pPr>
-        <w:numPr>
-          <w:ilvl w:val="0"/>
-          <w:numId w:val="8"/>
-        </w:numPr>
-      </w:pPr>
-      <w:r>
-        <w:rPr>
-          <w:b/>
-          <w:bCs/>
-        </w:rPr>
-        <w:t>Digitalização do Setor</w:t>
-      </w:r>
-      <w:r>
-        <w:br/>
-        <w:t>Apesar do crescimento do uso de tecnologia, muitos bares e restaurantes ainda dependem de métodos manuais ou sistemas básicos de gestão. O avanço da digitalização no setor cria uma demanda natural por serviços que transformem dados em estratégias.</w:t>
-      </w:r>
-    </w:p>
-    <w:p>
-      <w:pPr>
-        <w:numPr>
-          <w:ilvl w:val="0"/>
-          <w:numId w:val="8"/>
-        </w:numPr>
-      </w:pPr>
-      <w:r>
-        <w:rPr>
-          <w:b/>
-          <w:bCs/>
-        </w:rPr>
-        <w:t>Expansão do Modelo de Delivery</w:t>
-      </w:r>
-      <w:r>
-        <w:br/>
-        <w:t>O delivery cresceu exponencialmente, exigindo análises detalhadas de custos, logística e comportamento do consumidor. Nossa solução atende diretamente essa necessidade.</w:t>
-      </w:r>
-    </w:p>
-    <w:p>
-      <w:pPr>
-        <w:numPr>
-          <w:ilvl w:val="0"/>
-          <w:numId w:val="8"/>
-        </w:numPr>
-      </w:pPr>
-      <w:r>
-        <w:rPr>
-          <w:b/>
-          <w:bCs/>
-        </w:rPr>
-        <w:t>Mudança no Comportamento do Consumidor</w:t>
-      </w:r>
-      <w:r>
-        <w:br/>
-        <w:t>O cliente moderno valoriza personalização e qualidade. Ao oferecer insights baseados em dados, ajudamos estabelecimentos a entender e atender melhor suas demandas.</w:t>
-      </w:r>
-    </w:p>
-    <w:p>
-      <w:pPr>
-        <w:numPr>
-          <w:ilvl w:val="0"/>
-          <w:numId w:val="8"/>
-        </w:numPr>
-      </w:pPr>
-      <w:r>
-        <w:rPr>
-          <w:b/>
-          <w:bCs/>
-        </w:rPr>
-        <w:t>Sustentabilidade e Redução de Desperdício</w:t>
-      </w:r>
-      <w:r>
-        <w:br/>
-        <w:t>A crescente preocupação com desperdício e práticas sustentáveis gera demanda por soluções que melhorem a eficiência operacional, algo que nossas análises podem proporcionar.</w:t>
-      </w:r>
-    </w:p>
-    <w:p/>
-    <w:p>
-      <w:r>
-        <w:pict w14:anchorId="4E687FA4">
-          <v:rect id="_x0000_i1045" style="width:0;height:1.5pt" o:hralign="center" o:hrstd="t" o:hr="t" fillcolor="#a0a0a0" stroked="f"/>
-        </w:pict>
-      </w:r>
-    </w:p>
-    <w:p>
-      <w:pPr>
-        <w:rPr>
-          <w:b/>
-          <w:bCs/>
-        </w:rPr>
-      </w:pPr>
-    </w:p>
-    <w:p>
-      <w:pPr>
-        <w:rPr>
-          <w:b/>
-          <w:bCs/>
-        </w:rPr>
-      </w:pPr>
-      <w:r>
-        <w:rPr>
-          <w:b/>
-          <w:bCs/>
-        </w:rPr>
-        <w:lastRenderedPageBreak/>
-        <w:t>Oportunidades de Crescimento</w:t>
-      </w:r>
-    </w:p>
-    <w:p>
-      <w:pPr>
-        <w:numPr>
-          <w:ilvl w:val="0"/>
-          <w:numId w:val="10"/>
-        </w:numPr>
-      </w:pPr>
-      <w:r>
-        <w:rPr>
-          <w:b/>
-          <w:bCs/>
-        </w:rPr>
-        <w:t>Digitalização do Setor</w:t>
-      </w:r>
-      <w:r>
-        <w:br/>
-        <w:t>Apesar do crescimento do uso de tecnologia, muitos bares e restaurantes ainda dependem de métodos manuais ou sistemas básicos de gestão. O avanço da digitalização no setor cria uma demanda natural por serviços que transformem dados em estratégias.</w:t>
-      </w:r>
-    </w:p>
-    <w:p>
-      <w:pPr>
-        <w:numPr>
-          <w:ilvl w:val="0"/>
-          <w:numId w:val="10"/>
-        </w:numPr>
-      </w:pPr>
-      <w:r>
-        <w:rPr>
-          <w:b/>
-          <w:bCs/>
-        </w:rPr>
-        <w:t>Expansão do Modelo de Delivery</w:t>
-      </w:r>
-      <w:r>
-        <w:br/>
-        <w:t>O delivery cresceu exponencialmente, exigindo análises detalhadas de custos, logística e comportamento do consumidor. Nossa solução atende diretamente essa necessidade.</w:t>
-      </w:r>
-    </w:p>
-    <w:p>
-      <w:pPr>
-        <w:numPr>
-          <w:ilvl w:val="0"/>
-          <w:numId w:val="10"/>
-        </w:numPr>
-      </w:pPr>
-      <w:r>
-        <w:rPr>
-          <w:b/>
-          <w:bCs/>
-        </w:rPr>
-        <w:t>Mudança no Comportamento do Consumidor</w:t>
-      </w:r>
-      <w:r>
-        <w:br/>
-        <w:t>O cliente moderno valoriza personalização e qualidade. Ao oferecer insights baseados em dados, ajudamos estabelecimentos a entender e atender melhor suas demandas.</w:t>
-      </w:r>
-    </w:p>
-    <w:p>
-      <w:pPr>
-        <w:numPr>
-          <w:ilvl w:val="0"/>
-          <w:numId w:val="10"/>
-        </w:numPr>
-      </w:pPr>
-      <w:r>
-        <w:rPr>
-          <w:b/>
-          <w:bCs/>
-        </w:rPr>
-        <w:t>Sustentabilidade e Redução de Desperdício</w:t>
-      </w:r>
-      <w:r>
-        <w:br/>
-        <w:t>A crescente preocupação com desperdício e práticas sustentáveis gera demanda por soluções que melhorem a eficiência operacional, algo que nossas análises podem proporcionar.</w:t>
-      </w:r>
-    </w:p>
-    <w:p>
-      <w:r>
-        <w:pict w14:anchorId="19F5A4A7">
-          <v:rect id="_x0000_i1046" style="width:0;height:1.5pt" o:hralign="center" o:hrstd="t" o:hr="t" fillcolor="#a0a0a0" stroked="f"/>
-        </w:pict>
-      </w:r>
-    </w:p>
-    <w:p>
-      <w:pPr>
-        <w:rPr>
-          <w:b/>
-          <w:bCs/>
-        </w:rPr>
-      </w:pPr>
-      <w:r>
-        <w:rPr>
-          <w:b/>
-          <w:bCs/>
-        </w:rPr>
-        <w:t>Potencial de Mercado</w:t>
-      </w:r>
-    </w:p>
-    <w:p>
-      <w:r>
-        <w:t xml:space="preserve">Com mais de </w:t>
-      </w:r>
-      <w:r>
-        <w:rPr>
-          <w:b/>
-          <w:bCs/>
-        </w:rPr>
-        <w:t>1 milhão de bares e restaurantes no Brasil</w:t>
-      </w:r>
-      <w:r>
-        <w:t>, mesmo atendendo uma fração pequena desse mercado, há um grande potencial de crescimento. Estimativas conservadoras apontam que 15% a 20% desses estabelecimentos buscariam serviços especializados de consultoria em dados nos próximos anos, à medida que a digitalização avança.</w:t>
-      </w:r>
-    </w:p>
-    <w:p>
-      <w:pPr>
-        <w:rPr>
-          <w:b/>
-          <w:bCs/>
-        </w:rPr>
-      </w:pPr>
-      <w:r>
-        <w:rPr>
-          <w:b/>
-          <w:bCs/>
-        </w:rPr>
-        <w:t>Projeções de Crescimento:</w:t>
-      </w:r>
-    </w:p>
-    <w:p>
-      <w:pPr>
-        <w:numPr>
-          <w:ilvl w:val="0"/>
-          <w:numId w:val="11"/>
-        </w:numPr>
-      </w:pPr>
-      <w:r>
-        <w:rPr>
-          <w:b/>
-          <w:bCs/>
-        </w:rPr>
-        <w:t>Curtíssimo prazo (1 ano)</w:t>
-      </w:r>
-      <w:r>
-        <w:t>: Foco em estabelecimentos locais e regionais, captando de 5% a 10% do mercado-alvo na área de atuação inicial.</w:t>
-      </w:r>
-    </w:p>
-    <w:p>
-      <w:pPr>
-        <w:numPr>
-          <w:ilvl w:val="0"/>
-          <w:numId w:val="11"/>
-        </w:numPr>
-      </w:pPr>
-      <w:r>
-        <w:rPr>
-          <w:b/>
-          <w:bCs/>
-        </w:rPr>
-        <w:t>Médio prazo (3 a 5 anos)</w:t>
-      </w:r>
-      <w:r>
-        <w:t>: Expansão para outras regiões, atendendo uma base maior e ampliando os serviços para modelos de assinatura contínua.</w:t>
-      </w:r>
-    </w:p>
-    <w:p>
-      <w:pPr>
-        <w:numPr>
-          <w:ilvl w:val="0"/>
-          <w:numId w:val="11"/>
-        </w:numPr>
-      </w:pPr>
-      <w:r>
-        <w:rPr>
-          <w:b/>
-          <w:bCs/>
-        </w:rPr>
-        <w:t>Longo prazo (5+ anos)</w:t>
-      </w:r>
-      <w:r>
-        <w:t>: Parcerias com plataformas de gestão e ERP para integrar nossos serviços diretamente aos sistemas que os restaurantes já utilizam.</w:t>
-      </w:r>
-    </w:p>
-    <w:p/>
-    <w:p>
-      <w:pPr>
-        <w:rPr>
-          <w:b/>
-          <w:bCs/>
-        </w:rPr>
-      </w:pPr>
-      <w:r>
-        <w:rPr>
-          <w:b/>
-          <w:bCs/>
-        </w:rPr>
-        <w:t>Diferencial Competitivo</w:t>
-      </w:r>
-    </w:p>
-    <w:p>
-      <w:pPr>
-        <w:rPr>
-          <w:b/>
-          <w:bCs/>
-        </w:rPr>
-      </w:pPr>
-      <w:r>
-        <w:rPr>
-          <w:b/>
-          <w:bCs/>
-        </w:rPr>
-        <w:t>1. Foco Exclusivo no Segmento de Bares e Restaurantes</w:t>
-      </w:r>
-    </w:p>
-    <w:p>
-      <w:pPr>
-        <w:numPr>
-          <w:ilvl w:val="0"/>
-          <w:numId w:val="12"/>
-        </w:numPr>
-      </w:pPr>
-      <w:r>
-        <w:t>Enquanto outras consultorias atendem múltiplos setores, nossa especialização permite entender profundamente os desafios específicos do setor.</w:t>
-      </w:r>
-    </w:p>
-    <w:p>
-      <w:pPr>
-        <w:numPr>
-          <w:ilvl w:val="0"/>
-          <w:numId w:val="12"/>
-        </w:numPr>
-      </w:pPr>
-      <w:r>
-        <w:t>Desenvolvemos análises e estratégias sob medida para a realidade de bares e restaurantes, como sazonalidade, desperdício e mix de produtos.</w:t>
-      </w:r>
-    </w:p>
-    <w:p>
-      <w:pPr>
-        <w:rPr>
-          <w:b/>
-          <w:bCs/>
-        </w:rPr>
-      </w:pPr>
-      <w:r>
-        <w:rPr>
-          <w:b/>
-          <w:bCs/>
-        </w:rPr>
-        <w:t>Diferencial: Uma abordagem mais assertiva e prática, com soluções diretamente aplicáveis ao dia a dia dos negócios.</w:t>
-      </w:r>
-    </w:p>
-    <w:p>
-      <w:pPr>
-        <w:rPr>
-          <w:b/>
-          <w:bCs/>
-        </w:rPr>
-      </w:pPr>
-      <w:r>
-        <w:rPr>
-          <w:b/>
-          <w:bCs/>
-        </w:rPr>
-        <w:lastRenderedPageBreak/>
-        <w:pict w14:anchorId="4C196E8C">
-          <v:rect id="_x0000_i1079" style="width:0;height:1.5pt" o:hralign="center" o:hrstd="t" o:hr="t" fillcolor="#a0a0a0" stroked="f"/>
-        </w:pict>
-      </w:r>
-    </w:p>
-    <w:p>
-      <w:pPr>
-        <w:rPr>
-          <w:b/>
-          <w:bCs/>
-        </w:rPr>
-      </w:pPr>
-      <w:r>
-        <w:rPr>
-          <w:b/>
-          <w:bCs/>
-        </w:rPr>
-        <w:t>2. Simplicidade e Acessibilidade</w:t>
-      </w:r>
-    </w:p>
-    <w:p>
-      <w:pPr>
-        <w:numPr>
-          <w:ilvl w:val="0"/>
-          <w:numId w:val="13"/>
-        </w:numPr>
-      </w:pPr>
-      <w:r>
-        <w:t>Desenvolvemos relatórios claros e intuitivos, que podem ser utilizados mesmo por gestores sem formação em análise de dados.</w:t>
-      </w:r>
-    </w:p>
-    <w:p>
-      <w:pPr>
-        <w:numPr>
-          <w:ilvl w:val="0"/>
-          <w:numId w:val="13"/>
-        </w:numPr>
-      </w:pPr>
-      <w:r>
-        <w:t>Custos competitivos e pacotes personalizados tornam nosso serviço acessível para pequenos e médios estabelecimentos, um público frequentemente negligenciado por grandes consultorias.</w:t>
-      </w:r>
-    </w:p>
-    <w:p>
-      <w:pPr>
-        <w:rPr>
-          <w:b/>
-          <w:bCs/>
-        </w:rPr>
-      </w:pPr>
-      <w:r>
-        <w:rPr>
-          <w:b/>
-          <w:bCs/>
-        </w:rPr>
-        <w:t>Diferencial: Democratizamos o acesso a ferramentas de inteligência, possibilitando que qualquer gestor transforme dados em decisões estratégicas.</w:t>
-      </w:r>
-    </w:p>
-    <w:p>
-      <w:pPr>
-        <w:rPr>
-          <w:b/>
-          <w:bCs/>
-        </w:rPr>
-      </w:pPr>
-      <w:r>
-        <w:rPr>
-          <w:b/>
-          <w:bCs/>
-        </w:rPr>
-        <w:pict w14:anchorId="06B2CFA6">
-          <v:rect id="_x0000_i1080" style="width:0;height:1.5pt" o:hralign="center" o:hrstd="t" o:hr="t" fillcolor="#a0a0a0" stroked="f"/>
-        </w:pict>
-      </w:r>
-    </w:p>
-    <w:p>
-      <w:pPr>
-        <w:rPr>
-          <w:b/>
-          <w:bCs/>
-        </w:rPr>
-      </w:pPr>
-      <w:r>
-        <w:rPr>
-          <w:b/>
-          <w:bCs/>
-        </w:rPr>
-        <w:t>3. Uso de Tecnologia e Análise Avançada</w:t>
-      </w:r>
-    </w:p>
-    <w:p>
-      <w:pPr>
-        <w:numPr>
-          <w:ilvl w:val="0"/>
-          <w:numId w:val="14"/>
-        </w:numPr>
-      </w:pPr>
-      <w:r>
-        <w:t>Integramos tecnologias modernas, como:</w:t>
-      </w:r>
-    </w:p>
-    <w:p>
-      <w:pPr>
-        <w:numPr>
-          <w:ilvl w:val="1"/>
-          <w:numId w:val="18"/>
-        </w:numPr>
-      </w:pPr>
-      <w:r>
-        <w:t>Painéis de Business Intelligence (BI) interativos e dinâmicos.</w:t>
-      </w:r>
-    </w:p>
-    <w:p>
-      <w:pPr>
-        <w:numPr>
-          <w:ilvl w:val="1"/>
-          <w:numId w:val="18"/>
-        </w:numPr>
-      </w:pPr>
-      <w:r>
-        <w:t>Modelos preditivos baseados em machine learning para estimar demanda e otimizar estoques.</w:t>
-      </w:r>
-    </w:p>
-    <w:p>
-      <w:pPr>
-        <w:numPr>
-          <w:ilvl w:val="1"/>
-          <w:numId w:val="18"/>
-        </w:numPr>
-      </w:pPr>
-      <w:r>
-        <w:t>Integração de dados automatizada com sistemas de gestão (</w:t>
-      </w:r>
-      <w:proofErr w:type="spellStart"/>
-      <w:r>
-        <w:t>ERPs</w:t>
-      </w:r>
-      <w:proofErr w:type="spellEnd"/>
-      <w:r>
-        <w:t>) e plataformas de delivery.</w:t>
-      </w:r>
-    </w:p>
-    <w:p>
-      <w:pPr>
-        <w:rPr>
-          <w:b/>
-          <w:bCs/>
-        </w:rPr>
-      </w:pPr>
-      <w:r>
-        <w:rPr>
-          <w:b/>
-          <w:bCs/>
-        </w:rPr>
-        <w:t>Diferencial: Aliamos inovação tecnológica com praticidade, garantindo insights rápidos e precisos.</w:t>
-      </w:r>
-    </w:p>
-    <w:p>
-      <w:pPr>
-        <w:rPr>
-          <w:b/>
-          <w:bCs/>
-        </w:rPr>
-      </w:pPr>
-      <w:r>
-        <w:rPr>
-          <w:b/>
-          <w:bCs/>
-        </w:rPr>
-        <w:pict w14:anchorId="14D4BE2B">
-          <v:rect id="_x0000_i1081" style="width:0;height:1.5pt" o:hralign="center" o:hrstd="t" o:hr="t" fillcolor="#a0a0a0" stroked="f"/>
-        </w:pict>
-      </w:r>
-    </w:p>
-    <w:p>
-      <w:pPr>
-        <w:rPr>
-          <w:b/>
-          <w:bCs/>
-        </w:rPr>
-      </w:pPr>
-      <w:r>
-        <w:rPr>
-          <w:b/>
-          <w:bCs/>
-        </w:rPr>
-        <w:t>4. Atendimento Personalizado e Consultivo</w:t>
-      </w:r>
-    </w:p>
-    <w:p>
-      <w:pPr>
-        <w:numPr>
-          <w:ilvl w:val="0"/>
-          <w:numId w:val="15"/>
-        </w:numPr>
-      </w:pPr>
-      <w:r>
-        <w:t>Nossa equipe não entrega apenas relatórios, mas trabalha lado a lado com os clientes para interpretar os dados e implementar melhorias.</w:t>
-      </w:r>
-    </w:p>
-    <w:p>
-      <w:pPr>
-        <w:numPr>
-          <w:ilvl w:val="0"/>
-          <w:numId w:val="15"/>
-        </w:numPr>
-      </w:pPr>
-      <w:r>
-        <w:t>Incluímos sessões de acompanhamento e treinamento para capacitar equipes, garantindo resultados reais e duradouros.</w:t>
-      </w:r>
-    </w:p>
-    <w:p>
-      <w:pPr>
-        <w:rPr>
-          <w:b/>
-          <w:bCs/>
-        </w:rPr>
-      </w:pPr>
-      <w:r>
-        <w:rPr>
-          <w:b/>
-          <w:bCs/>
-        </w:rPr>
-        <w:t>Diferencial: Oferecemos suporte contínuo, construindo um relacionamento de parceria com cada cliente.</w:t>
-      </w:r>
-    </w:p>
-    <w:p>
-      <w:pPr>
-        <w:rPr>
-          <w:b/>
-          <w:bCs/>
-        </w:rPr>
-      </w:pPr>
-      <w:r>
-        <w:rPr>
-          <w:b/>
-          <w:bCs/>
-        </w:rPr>
-        <w:pict w14:anchorId="40902733">
-          <v:rect id="_x0000_i1082" style="width:0;height:1.5pt" o:hralign="center" o:hrstd="t" o:hr="t" fillcolor="#a0a0a0" stroked="f"/>
-        </w:pict>
-      </w:r>
-    </w:p>
-    <w:p>
-      <w:pPr>
-        <w:rPr>
-          <w:b/>
-          <w:bCs/>
-        </w:rPr>
-      </w:pPr>
-      <w:r>
-        <w:rPr>
-          <w:b/>
-          <w:bCs/>
-        </w:rPr>
         <w:t>5. Resultados Tangíveis e Rápidos</w:t>
       </w:r>
     </w:p>
@@ -1327,6 +1344,7 @@
           <w:b/>
           <w:bCs/>
         </w:rPr>
+        <w:lastRenderedPageBreak/>
         <w:t>Relatórios iniciais entregues em poucos dias, com análises regulares para garantir otimização constante.</w:t>
       </w:r>
     </w:p>
@@ -1342,7 +1360,6 @@
           <w:b/>
           <w:bCs/>
         </w:rPr>
-        <w:lastRenderedPageBreak/>
         <w:t>Diferencial: Soluções rápidas e orientadas por resultados, essenciais em um setor que opera com margens apertadas.</w:t>
       </w:r>
     </w:p>
@@ -1359,7 +1376,7 @@
           <w:bCs/>
         </w:rPr>
         <w:pict w14:anchorId="753CB67A">
-          <v:rect id="_x0000_i1083" style="width:0;height:1.5pt" o:hralign="center" o:hrstd="t" o:hr="t" fillcolor="#a0a0a0" stroked="f"/>
+          <v:rect id="_x0000_i1032" style="width:0;height:1.5pt" o:hralign="center" o:hrstd="t" o:hr="t" fillcolor="#a0a0a0" stroked="f"/>
         </w:pict>
       </w:r>
     </w:p>
@@ -1491,7 +1508,7 @@
     <w:p>
       <w:r>
         <w:pict w14:anchorId="63AC771E">
-          <v:rect id="_x0000_i1185" style="width:0;height:1.5pt" o:hralign="center" o:hrstd="t" o:hr="t" fillcolor="#a0a0a0" stroked="f"/>
+          <v:rect id="_x0000_i1033" style="width:0;height:1.5pt" o:hralign="center" o:hrstd="t" o:hr="t" fillcolor="#a0a0a0" stroked="f"/>
         </w:pict>
       </w:r>
     </w:p>
@@ -1573,7 +1590,7 @@
     <w:p>
       <w:r>
         <w:pict w14:anchorId="6A62B514">
-          <v:rect id="_x0000_i1186" style="width:0;height:1.5pt" o:hralign="center" o:hrstd="t" o:hr="t" fillcolor="#a0a0a0" stroked="f"/>
+          <v:rect id="_x0000_i1034" style="width:0;height:1.5pt" o:hralign="center" o:hrstd="t" o:hr="t" fillcolor="#a0a0a0" stroked="f"/>
         </w:pict>
       </w:r>
     </w:p>
@@ -1622,6 +1639,7 @@
           <w:b/>
           <w:bCs/>
         </w:rPr>
+        <w:lastRenderedPageBreak/>
         <w:t>Benefícios para o cliente</w:t>
       </w:r>
       <w:r>
@@ -1647,7 +1665,6 @@
         </w:numPr>
       </w:pPr>
       <w:r>
-        <w:lastRenderedPageBreak/>
         <w:t>Atualização de estratégias conforme mudanças no mercado ou nos dados.</w:t>
       </w:r>
     </w:p>
@@ -2050,7 +2067,6 @@
           <w:lang w:eastAsia="pt-BR"/>
           <w14:ligatures w14:val="none"/>
         </w:rPr>
-        <w:lastRenderedPageBreak/>
         <w:t xml:space="preserve">O plano de ação da InsightLab Consultoria está dividido em </w:t>
       </w:r>
       <w:r>
@@ -2551,7 +2567,7 @@
           <w14:ligatures w14:val="none"/>
         </w:rPr>
         <w:pict w14:anchorId="1D4FBA90">
-          <v:rect id="_x0000_i1195" style="width:0;height:1.5pt" o:hralign="center" o:hrstd="t" o:hr="t" fillcolor="#a0a0a0" stroked="f"/>
+          <v:rect id="_x0000_i1035" style="width:0;height:1.5pt" o:hralign="center" o:hrstd="t" o:hr="t" fillcolor="#a0a0a0" stroked="f"/>
         </w:pict>
       </w:r>
     </w:p>
@@ -2914,6 +2930,7 @@
           <w:lang w:eastAsia="pt-BR"/>
           <w14:ligatures w14:val="none"/>
         </w:rPr>
+        <w:lastRenderedPageBreak/>
         <w:t>Meta de conquistar pelo menos 20 assinaturas no plano intermediário.</w:t>
       </w:r>
     </w:p>
@@ -7249,6 +7266,7 @@
   <w:style w:type="character" w:default="1" w:styleId="Fontepargpadro">
     <w:name w:val="Default Paragraph Font"/>
     <w:uiPriority w:val="1"/>
+    <w:semiHidden/>
     <w:unhideWhenUsed/>
   </w:style>
   <w:style w:type="table" w:default="1" w:styleId="Tabelanormal">

</xml_diff>